<commit_message>
Modificacion de la memoria de practicas
</commit_message>
<xml_diff>
--- a/MEMORIA PRÁCTICA 2.docx
+++ b/MEMORIA PRÁCTICA 2.docx
@@ -540,77 +540,62 @@
         </w:rPr>
         <w:t xml:space="preserve">resolver un conflicto derivado de la aparición de un </w:t>
       </w:r>
-      <w:proofErr w:type="gramStart"/>
-      <w:r>
-        <w:rPr>
-          <w:sz w:val="24"/>
-          <w:szCs w:val="24"/>
-        </w:rPr>
-        <w:t>malware</w:t>
-      </w:r>
-      <w:proofErr w:type="gramEnd"/>
-      <w:r>
-        <w:rPr>
-          <w:sz w:val="24"/>
-          <w:szCs w:val="24"/>
-        </w:rPr>
-        <w:t xml:space="preserve"> llamado “</w:t>
-      </w:r>
-      <w:proofErr w:type="spellStart"/>
-      <w:r>
-        <w:rPr>
-          <w:sz w:val="24"/>
-          <w:szCs w:val="24"/>
-        </w:rPr>
-        <w:t>ransomware</w:t>
-      </w:r>
-      <w:proofErr w:type="spellEnd"/>
-      <w:r>
-        <w:rPr>
-          <w:sz w:val="24"/>
-          <w:szCs w:val="24"/>
-        </w:rPr>
-        <w:t>”, que altera la disposición de los píxeles de todas las imágenes que encuentra en un dispositivo, distorsionándolas por completo.</w:t>
-      </w:r>
-    </w:p>
-    <w:p>
-      <w:pPr>
-        <w:rPr>
-          <w:sz w:val="24"/>
-          <w:szCs w:val="24"/>
-        </w:rPr>
-      </w:pPr>
-      <w:r>
-        <w:rPr>
-          <w:sz w:val="24"/>
-          <w:szCs w:val="24"/>
-        </w:rPr>
-        <w:t>El objetivo es, por tanto, paralelizar de forma eficiente y de varias maneras un código que permita reordenar las filas y columnas distorsionadas de cada imagen para volver a darle el aspecto original que tenían antes de ser infectadas</w:t>
-      </w:r>
-      <w:r>
-        <w:rPr>
-          <w:sz w:val="24"/>
-          <w:szCs w:val="24"/>
-        </w:rPr>
-        <w:t xml:space="preserve">, haciendo uso del </w:t>
-      </w:r>
-      <w:proofErr w:type="spellStart"/>
-      <w:proofErr w:type="gramStart"/>
-      <w:r>
-        <w:rPr>
-          <w:sz w:val="24"/>
-          <w:szCs w:val="24"/>
-        </w:rPr>
-        <w:t>cluster</w:t>
-      </w:r>
-      <w:proofErr w:type="spellEnd"/>
-      <w:proofErr w:type="gramEnd"/>
+      <w:r>
+        <w:rPr>
+          <w:sz w:val="24"/>
+          <w:szCs w:val="24"/>
+        </w:rPr>
+        <w:t>programa maligno</w:t>
+      </w:r>
       <w:r>
         <w:rPr>
           <w:sz w:val="24"/>
           <w:szCs w:val="24"/>
         </w:rPr>
         <w:t xml:space="preserve"> </w:t>
+      </w:r>
+      <w:r>
+        <w:rPr>
+          <w:sz w:val="24"/>
+          <w:szCs w:val="24"/>
+        </w:rPr>
+        <w:t>de tipo</w:t>
+      </w:r>
+      <w:r>
+        <w:rPr>
+          <w:sz w:val="24"/>
+          <w:szCs w:val="24"/>
+        </w:rPr>
+        <w:t xml:space="preserve"> “ransomware”, que altera la disposición de los píxeles de todas las imágenes que encuentra en un dispositivo, distorsionándolas </w:t>
+      </w:r>
+      <w:r>
+        <w:rPr>
+          <w:sz w:val="24"/>
+          <w:szCs w:val="24"/>
+        </w:rPr>
+        <w:t>de forma sistemática</w:t>
+      </w:r>
+      <w:r>
+        <w:rPr>
+          <w:sz w:val="24"/>
+          <w:szCs w:val="24"/>
+        </w:rPr>
+        <w:t>.</w:t>
+      </w:r>
+    </w:p>
+    <w:p>
+      <w:pPr>
+        <w:rPr>
+          <w:sz w:val="24"/>
+          <w:szCs w:val="24"/>
+        </w:rPr>
+      </w:pPr>
+      <w:r>
+        <w:rPr>
+          <w:sz w:val="24"/>
+          <w:szCs w:val="24"/>
+        </w:rPr>
+        <w:t xml:space="preserve">Nuestro objetivo es restaurar las imágenes distorsionadas, mediante distintas aproximaciones al problema, haciendo uso de las técnicas de paralelización de código y ejecutando nuestras soluciones en el clúster del DSIC </w:t>
       </w:r>
       <w:proofErr w:type="spellStart"/>
       <w:r>
@@ -625,19 +610,10 @@
       <w:proofErr w:type="spellEnd"/>
       <w:r>
         <w:rPr>
-          <w:i/>
-          <w:iCs/>
-          <w:sz w:val="24"/>
-          <w:szCs w:val="24"/>
-        </w:rPr>
-        <w:t xml:space="preserve"> </w:t>
-      </w:r>
-      <w:r>
-        <w:rPr>
-          <w:sz w:val="24"/>
-          <w:szCs w:val="24"/>
-        </w:rPr>
-        <w:t>del DSIC.</w:t>
+          <w:sz w:val="24"/>
+          <w:szCs w:val="24"/>
+        </w:rPr>
+        <w:t>.</w:t>
       </w:r>
     </w:p>
     <w:p>
@@ -690,7 +666,23 @@
           <w:sz w:val="24"/>
           <w:szCs w:val="24"/>
         </w:rPr>
-        <w:t>Antes de realizar los ejercicios, procedemos a ejecutar el programa de manera secuencial, con el objetivo de comprobar si funciona. Compilamos el programa “</w:t>
+        <w:t>Antes de realizar los ejercicios, procedemos a ejecutar el programa de manera secuencial, con el objetivo de comprobar s</w:t>
+      </w:r>
+      <w:r>
+        <w:rPr>
+          <w:color w:val="000000" w:themeColor="text1"/>
+          <w:sz w:val="24"/>
+          <w:szCs w:val="24"/>
+        </w:rPr>
+        <w:t>u funcionamiento</w:t>
+      </w:r>
+      <w:r>
+        <w:rPr>
+          <w:color w:val="000000" w:themeColor="text1"/>
+          <w:sz w:val="24"/>
+          <w:szCs w:val="24"/>
+        </w:rPr>
+        <w:t>. Compilamos el programa “</w:t>
       </w:r>
       <w:proofErr w:type="spellStart"/>
       <w:r>
@@ -726,7 +718,23 @@
           <w:sz w:val="24"/>
           <w:szCs w:val="24"/>
         </w:rPr>
-        <w:t>“ .</w:t>
+        <w:t xml:space="preserve">“ </w:t>
+      </w:r>
+      <w:r>
+        <w:rPr>
+          <w:color w:val="000000" w:themeColor="text1"/>
+          <w:sz w:val="24"/>
+          <w:szCs w:val="24"/>
+        </w:rPr>
+        <w:t xml:space="preserve"> </w:t>
+      </w:r>
+      <w:r>
+        <w:rPr>
+          <w:color w:val="000000" w:themeColor="text1"/>
+          <w:sz w:val="24"/>
+          <w:szCs w:val="24"/>
+        </w:rPr>
+        <w:t>.</w:t>
       </w:r>
       <w:proofErr w:type="gramEnd"/>
       <w:r>

</xml_diff>

<commit_message>
Mas modificaciones de la memoria
</commit_message>
<xml_diff>
--- a/MEMORIA PRÁCTICA 2.docx
+++ b/MEMORIA PRÁCTICA 2.docx
@@ -623,6 +623,13 @@
           <w:szCs w:val="24"/>
         </w:rPr>
       </w:pPr>
+      <w:r>
+        <w:rPr>
+          <w:sz w:val="24"/>
+          <w:szCs w:val="24"/>
+        </w:rPr>
+        <w:t xml:space="preserve"> </w:t>
+      </w:r>
     </w:p>
     <w:p>
       <w:pPr>
@@ -666,7 +673,33 @@
           <w:sz w:val="24"/>
           <w:szCs w:val="24"/>
         </w:rPr>
-        <w:t>Antes de realizar los ejercicios, procedemos a ejecutar el programa de manera secuencial, con el objetivo de comprobar s</w:t>
+        <w:t>Comenzamos por compilar y ejecutar restore.</w:t>
+      </w:r>
+      <w:proofErr w:type="gramStart"/>
+      <w:r>
+        <w:rPr>
+          <w:color w:val="000000" w:themeColor="text1"/>
+          <w:sz w:val="24"/>
+          <w:szCs w:val="24"/>
+        </w:rPr>
+        <w:t xml:space="preserve">c </w:t>
+      </w:r>
+      <w:r>
+        <w:rPr>
+          <w:color w:val="000000" w:themeColor="text1"/>
+          <w:sz w:val="24"/>
+          <w:szCs w:val="24"/>
+        </w:rPr>
+        <w:t>,</w:t>
+      </w:r>
+      <w:proofErr w:type="gramEnd"/>
+      <w:r>
+        <w:rPr>
+          <w:color w:val="000000" w:themeColor="text1"/>
+          <w:sz w:val="24"/>
+          <w:szCs w:val="24"/>
+        </w:rPr>
+        <w:t xml:space="preserve"> con el objetivo de comprobar s</w:t>
       </w:r>
       <w:r>
         <w:rPr>
@@ -682,7 +715,83 @@
           <w:sz w:val="24"/>
           <w:szCs w:val="24"/>
         </w:rPr>
-        <w:t>. Compilamos el programa “</w:t>
+        <w:t>.</w:t>
+      </w:r>
+      <w:r>
+        <w:rPr>
+          <w:color w:val="000000" w:themeColor="text1"/>
+          <w:sz w:val="24"/>
+          <w:szCs w:val="24"/>
+        </w:rPr>
+        <w:t xml:space="preserve"> En este caso lo hacemos con un tamaño de bloque de 8 sobre la imagen “peque.pmm”, </w:t>
+      </w:r>
+      <w:r>
+        <w:rPr>
+          <w:color w:val="000000" w:themeColor="text1"/>
+          <w:sz w:val="24"/>
+          <w:szCs w:val="24"/>
+        </w:rPr>
+        <w:t>utilizando el comando</w:t>
+      </w:r>
+      <w:r>
+        <w:rPr>
+          <w:color w:val="000000" w:themeColor="text1"/>
+          <w:sz w:val="24"/>
+          <w:szCs w:val="24"/>
+        </w:rPr>
+        <w:t xml:space="preserve">: </w:t>
+      </w:r>
+    </w:p>
+    <w:p>
+      <w:pPr>
+        <w:rPr>
+          <w:color w:val="000000" w:themeColor="text1"/>
+          <w:sz w:val="24"/>
+          <w:szCs w:val="24"/>
+        </w:rPr>
+      </w:pPr>
+    </w:p>
+    <w:p>
+      <w:pPr>
+        <w:rPr>
+          <w:color w:val="000000" w:themeColor="text1"/>
+          <w:sz w:val="24"/>
+          <w:szCs w:val="24"/>
+        </w:rPr>
+      </w:pPr>
+      <w:r>
+        <w:rPr>
+          <w:color w:val="000000" w:themeColor="text1"/>
+          <w:sz w:val="24"/>
+          <w:szCs w:val="24"/>
+        </w:rPr>
+        <w:t>-</w:t>
+      </w:r>
+      <w:proofErr w:type="gramStart"/>
+      <w:r>
+        <w:rPr>
+          <w:color w:val="000000" w:themeColor="text1"/>
+          <w:sz w:val="24"/>
+          <w:szCs w:val="24"/>
+        </w:rPr>
+        <w:t xml:space="preserve">$ </w:t>
+      </w:r>
+      <w:r>
+        <w:rPr>
+          <w:color w:val="000000" w:themeColor="text1"/>
+          <w:sz w:val="24"/>
+          <w:szCs w:val="24"/>
+        </w:rPr>
+        <w:t>.</w:t>
+      </w:r>
+      <w:proofErr w:type="gramEnd"/>
+      <w:r>
+        <w:rPr>
+          <w:color w:val="000000" w:themeColor="text1"/>
+          <w:sz w:val="24"/>
+          <w:szCs w:val="24"/>
+        </w:rPr>
+        <w:t>/</w:t>
       </w:r>
       <w:proofErr w:type="spellStart"/>
       <w:r>
@@ -691,7 +800,7 @@
           <w:sz w:val="24"/>
           <w:szCs w:val="24"/>
         </w:rPr>
-        <w:t>restore.c</w:t>
+        <w:t>restore</w:t>
       </w:r>
       <w:proofErr w:type="spellEnd"/>
       <w:r>
@@ -700,50 +809,7 @@
           <w:sz w:val="24"/>
           <w:szCs w:val="24"/>
         </w:rPr>
-        <w:t>” y después lo ejecutamos con los parámetros que marca el enunciado:</w:t>
-      </w:r>
-    </w:p>
-    <w:p>
-      <w:pPr>
-        <w:rPr>
-          <w:color w:val="000000" w:themeColor="text1"/>
-          <w:sz w:val="24"/>
-          <w:szCs w:val="24"/>
-        </w:rPr>
-      </w:pPr>
-      <w:proofErr w:type="gramStart"/>
-      <w:r>
-        <w:rPr>
-          <w:color w:val="000000" w:themeColor="text1"/>
-          <w:sz w:val="24"/>
-          <w:szCs w:val="24"/>
-        </w:rPr>
-        <w:t xml:space="preserve">“ </w:t>
-      </w:r>
-      <w:r>
-        <w:rPr>
-          <w:color w:val="000000" w:themeColor="text1"/>
-          <w:sz w:val="24"/>
-          <w:szCs w:val="24"/>
-        </w:rPr>
-        <w:t xml:space="preserve"> </w:t>
-      </w:r>
-      <w:r>
-        <w:rPr>
-          <w:color w:val="000000" w:themeColor="text1"/>
-          <w:sz w:val="24"/>
-          <w:szCs w:val="24"/>
-        </w:rPr>
-        <w:t>.</w:t>
-      </w:r>
-      <w:proofErr w:type="gramEnd"/>
-      <w:r>
-        <w:rPr>
-          <w:color w:val="000000" w:themeColor="text1"/>
-          <w:sz w:val="24"/>
-          <w:szCs w:val="24"/>
-        </w:rPr>
-        <w:t>/</w:t>
+        <w:t xml:space="preserve"> -i </w:t>
       </w:r>
       <w:proofErr w:type="spellStart"/>
       <w:r>
@@ -752,7 +818,7 @@
           <w:sz w:val="24"/>
           <w:szCs w:val="24"/>
         </w:rPr>
-        <w:t>restore</w:t>
+        <w:t>peque.ppm</w:t>
       </w:r>
       <w:proofErr w:type="spellEnd"/>
       <w:r>
@@ -761,7 +827,7 @@
           <w:sz w:val="24"/>
           <w:szCs w:val="24"/>
         </w:rPr>
-        <w:t xml:space="preserve"> -i </w:t>
+        <w:t xml:space="preserve"> -o </w:t>
       </w:r>
       <w:proofErr w:type="spellStart"/>
       <w:r>
@@ -770,7 +836,7 @@
           <w:sz w:val="24"/>
           <w:szCs w:val="24"/>
         </w:rPr>
-        <w:t>peque.ppm</w:t>
+        <w:t>ref.ppm</w:t>
       </w:r>
       <w:proofErr w:type="spellEnd"/>
       <w:r>
@@ -779,105 +845,17 @@
           <w:sz w:val="24"/>
           <w:szCs w:val="24"/>
         </w:rPr>
-        <w:t xml:space="preserve"> -o </w:t>
-      </w:r>
-      <w:proofErr w:type="spellStart"/>
-      <w:r>
-        <w:rPr>
-          <w:color w:val="000000" w:themeColor="text1"/>
-          <w:sz w:val="24"/>
-          <w:szCs w:val="24"/>
-        </w:rPr>
-        <w:t>ref.ppm</w:t>
-      </w:r>
-      <w:proofErr w:type="spellEnd"/>
-      <w:r>
-        <w:rPr>
-          <w:color w:val="000000" w:themeColor="text1"/>
-          <w:sz w:val="24"/>
-          <w:szCs w:val="24"/>
-        </w:rPr>
-        <w:t xml:space="preserve"> -b 8 ”</w:t>
-      </w:r>
-    </w:p>
-    <w:p>
-      <w:pPr>
-        <w:rPr>
-          <w:color w:val="000000" w:themeColor="text1"/>
-          <w:sz w:val="24"/>
-          <w:szCs w:val="24"/>
-        </w:rPr>
-      </w:pPr>
-      <w:r>
-        <w:rPr>
-          <w:color w:val="000000" w:themeColor="text1"/>
-          <w:sz w:val="24"/>
-          <w:szCs w:val="24"/>
-        </w:rPr>
-        <w:t>donde “</w:t>
-      </w:r>
-      <w:proofErr w:type="spellStart"/>
-      <w:r>
-        <w:rPr>
-          <w:color w:val="000000" w:themeColor="text1"/>
-          <w:sz w:val="24"/>
-          <w:szCs w:val="24"/>
-        </w:rPr>
-        <w:t>peque.ppm</w:t>
-      </w:r>
-      <w:proofErr w:type="spellEnd"/>
-      <w:r>
-        <w:rPr>
-          <w:color w:val="000000" w:themeColor="text1"/>
-          <w:sz w:val="24"/>
-          <w:szCs w:val="24"/>
-        </w:rPr>
-        <w:t>” es la imagen infectada distorsionada, y “</w:t>
-      </w:r>
-      <w:proofErr w:type="spellStart"/>
-      <w:r>
-        <w:rPr>
-          <w:color w:val="000000" w:themeColor="text1"/>
-          <w:sz w:val="24"/>
-          <w:szCs w:val="24"/>
-        </w:rPr>
-        <w:t>ref.ppm</w:t>
-      </w:r>
-      <w:proofErr w:type="spellEnd"/>
-      <w:r>
-        <w:rPr>
-          <w:color w:val="000000" w:themeColor="text1"/>
-          <w:sz w:val="24"/>
-          <w:szCs w:val="24"/>
-        </w:rPr>
-        <w:t>” es la imagen generada corregida que, en efecto, se corrige y se visualiza correctamente.</w:t>
-      </w:r>
-      <w:r>
-        <w:rPr>
-          <w:color w:val="000000" w:themeColor="text1"/>
-          <w:sz w:val="24"/>
-          <w:szCs w:val="24"/>
-        </w:rPr>
-        <w:t xml:space="preserve"> Esta imagen “</w:t>
-      </w:r>
-      <w:proofErr w:type="spellStart"/>
-      <w:r>
-        <w:rPr>
-          <w:color w:val="000000" w:themeColor="text1"/>
-          <w:sz w:val="24"/>
-          <w:szCs w:val="24"/>
-        </w:rPr>
-        <w:t>ref.ppm</w:t>
-      </w:r>
-      <w:proofErr w:type="spellEnd"/>
-      <w:r>
-        <w:rPr>
-          <w:color w:val="000000" w:themeColor="text1"/>
-          <w:sz w:val="24"/>
-          <w:szCs w:val="24"/>
-        </w:rPr>
-        <w:t>” es la que tomaremos posteriormente como referencia a la hora de comparar con las versiones paralelizadas.</w:t>
-      </w:r>
+        <w:t xml:space="preserve"> -b 8 </w:t>
+      </w:r>
+    </w:p>
+    <w:p>
+      <w:pPr>
+        <w:rPr>
+          <w:color w:val="000000" w:themeColor="text1"/>
+          <w:sz w:val="24"/>
+          <w:szCs w:val="24"/>
+        </w:rPr>
+      </w:pPr>
     </w:p>
     <w:p>
       <w:pPr>

</xml_diff>